<commit_message>
Appended CH6 with refines
</commit_message>
<xml_diff>
--- a/SRS_document/CRMS_SRS.docx
+++ b/SRS_document/CRMS_SRS.docx
@@ -25581,20 +25581,131 @@
     <w:p/>
     <w:p>
       <w:pPr>
-        <w:pStyle w:val="NormalWeb"/>
-        <w:spacing w:before="0" w:beforeAutospacing="0"/>
-        <w:rPr>
-          <w:rFonts w:asciiTheme="minorHAnsi" w:hAnsiTheme="minorHAnsi"/>
-          <w:bCs/>
-          <w:sz w:val="22"/>
-          <w:szCs w:val="22"/>
+        <w:pStyle w:val="Heading1"/>
+      </w:pPr>
+      <w:r>
+        <w:t>Diagrams</w:t>
+      </w:r>
+    </w:p>
+    <w:p>
+      <w:pPr>
+        <w:pStyle w:val="Heading2"/>
+      </w:pPr>
+      <w:r>
+        <w:t>Entity Relationship Diagram (ERD)</w:t>
+      </w:r>
+    </w:p>
+    <w:p/>
+    <w:p>
+      <w:r>
+        <w:rPr>
+          <w:rFonts w:ascii="Times New Roman"/>
+          <w:noProof/>
+          <w:sz w:val="20"/>
+        </w:rPr>
+        <w:drawing>
+          <wp:inline distT="0" distB="0" distL="0" distR="0" wp14:anchorId="319733CE" wp14:editId="2ECD8562">
+            <wp:extent cx="5486400" cy="5078648"/>
+            <wp:effectExtent l="0" t="0" r="0" b="8255"/>
+            <wp:docPr id="1" name="Image 1"/>
+            <wp:cNvGraphicFramePr>
+              <a:graphicFrameLocks xmlns:a="http://schemas.openxmlformats.org/drawingml/2006/main"/>
+            </wp:cNvGraphicFramePr>
+            <a:graphic xmlns:a="http://schemas.openxmlformats.org/drawingml/2006/main">
+              <a:graphicData uri="http://schemas.openxmlformats.org/drawingml/2006/picture">
+                <pic:pic xmlns:pic="http://schemas.openxmlformats.org/drawingml/2006/picture">
+                  <pic:nvPicPr>
+                    <pic:cNvPr id="1" name="Image 1"/>
+                    <pic:cNvPicPr/>
+                  </pic:nvPicPr>
+                  <pic:blipFill>
+                    <a:blip r:embed="rId11" cstate="print"/>
+                    <a:stretch>
+                      <a:fillRect/>
+                    </a:stretch>
+                  </pic:blipFill>
+                  <pic:spPr>
+                    <a:xfrm>
+                      <a:off x="0" y="0"/>
+                      <a:ext cx="5486400" cy="5078648"/>
+                    </a:xfrm>
+                    <a:prstGeom prst="rect">
+                      <a:avLst/>
+                    </a:prstGeom>
+                  </pic:spPr>
+                </pic:pic>
+              </a:graphicData>
+            </a:graphic>
+          </wp:inline>
+        </w:drawing>
+      </w:r>
+    </w:p>
+    <w:p/>
+    <w:p>
+      <w:pPr>
+        <w:pStyle w:val="Heading2"/>
+      </w:pPr>
+      <w:r>
+        <w:t>Sequence Diagram</w:t>
+      </w:r>
+    </w:p>
+    <w:p/>
+    <w:p>
+      <w:r>
+        <w:rPr>
+          <w:rFonts w:ascii="Times New Roman"/>
+          <w:noProof/>
+          <w:sz w:val="20"/>
+        </w:rPr>
+        <w:drawing>
+          <wp:inline distT="0" distB="0" distL="0" distR="0" wp14:anchorId="492FD903" wp14:editId="4C17560B">
+            <wp:extent cx="5486400" cy="7369580"/>
+            <wp:effectExtent l="0" t="0" r="0" b="3175"/>
+            <wp:docPr id="2" name="Image 2"/>
+            <wp:cNvGraphicFramePr>
+              <a:graphicFrameLocks xmlns:a="http://schemas.openxmlformats.org/drawingml/2006/main"/>
+            </wp:cNvGraphicFramePr>
+            <a:graphic xmlns:a="http://schemas.openxmlformats.org/drawingml/2006/main">
+              <a:graphicData uri="http://schemas.openxmlformats.org/drawingml/2006/picture">
+                <pic:pic xmlns:pic="http://schemas.openxmlformats.org/drawingml/2006/picture">
+                  <pic:nvPicPr>
+                    <pic:cNvPr id="2" name="Image 2"/>
+                    <pic:cNvPicPr/>
+                  </pic:nvPicPr>
+                  <pic:blipFill>
+                    <a:blip r:embed="rId12" cstate="print"/>
+                    <a:stretch>
+                      <a:fillRect/>
+                    </a:stretch>
+                  </pic:blipFill>
+                  <pic:spPr>
+                    <a:xfrm>
+                      <a:off x="0" y="0"/>
+                      <a:ext cx="5486400" cy="7369580"/>
+                    </a:xfrm>
+                    <a:prstGeom prst="rect">
+                      <a:avLst/>
+                    </a:prstGeom>
+                  </pic:spPr>
+                </pic:pic>
+              </a:graphicData>
+            </a:graphic>
+          </wp:inline>
+        </w:drawing>
+      </w:r>
+    </w:p>
+    <w:p/>
+    <w:p/>
+    <w:p>
+      <w:pPr>
+        <w:rPr>
           <w:rtl/>
         </w:rPr>
       </w:pPr>
     </w:p>
     <w:sectPr>
-      <w:headerReference w:type="default" r:id="rId11"/>
-      <w:footerReference w:type="default" r:id="rId12"/>
+      <w:headerReference w:type="default" r:id="rId13"/>
+      <w:footerReference w:type="default" r:id="rId14"/>
       <w:pgSz w:w="12240" w:h="15840"/>
       <w:pgMar w:top="1440" w:right="1800" w:bottom="1440" w:left="1800" w:header="720" w:footer="720" w:gutter="0"/>
       <w:cols w:space="720"/>
@@ -25733,6 +25844,7 @@
       <w:pStyle w:val="Footer"/>
     </w:pPr>
   </w:p>
+  <w:p/>
 </w:ftr>
 </file>
 
@@ -25928,6 +26040,7 @@
       </w:p>
     </w:sdtContent>
   </w:sdt>
+  <w:p/>
 </w:hdr>
 </file>
 
@@ -33027,111 +33140,30 @@
   </w:num>
   <w:num w:numId="46">
     <w:abstractNumId w:val="40"/>
-    <w:lvlOverride w:ilvl="0"/>
-    <w:lvlOverride w:ilvl="1"/>
-    <w:lvlOverride w:ilvl="2"/>
-    <w:lvlOverride w:ilvl="3"/>
-    <w:lvlOverride w:ilvl="4"/>
-    <w:lvlOverride w:ilvl="5"/>
-    <w:lvlOverride w:ilvl="6"/>
-    <w:lvlOverride w:ilvl="7"/>
-    <w:lvlOverride w:ilvl="8"/>
   </w:num>
   <w:num w:numId="47">
     <w:abstractNumId w:val="49"/>
-    <w:lvlOverride w:ilvl="0"/>
-    <w:lvlOverride w:ilvl="1"/>
-    <w:lvlOverride w:ilvl="2"/>
-    <w:lvlOverride w:ilvl="3"/>
-    <w:lvlOverride w:ilvl="4"/>
-    <w:lvlOverride w:ilvl="5"/>
-    <w:lvlOverride w:ilvl="6"/>
-    <w:lvlOverride w:ilvl="7"/>
-    <w:lvlOverride w:ilvl="8"/>
   </w:num>
   <w:num w:numId="48">
     <w:abstractNumId w:val="34"/>
-    <w:lvlOverride w:ilvl="0"/>
-    <w:lvlOverride w:ilvl="1"/>
-    <w:lvlOverride w:ilvl="2"/>
-    <w:lvlOverride w:ilvl="3"/>
-    <w:lvlOverride w:ilvl="4"/>
-    <w:lvlOverride w:ilvl="5"/>
-    <w:lvlOverride w:ilvl="6"/>
-    <w:lvlOverride w:ilvl="7"/>
-    <w:lvlOverride w:ilvl="8"/>
   </w:num>
   <w:num w:numId="49">
     <w:abstractNumId w:val="29"/>
-    <w:lvlOverride w:ilvl="0"/>
-    <w:lvlOverride w:ilvl="1"/>
-    <w:lvlOverride w:ilvl="2"/>
-    <w:lvlOverride w:ilvl="3"/>
-    <w:lvlOverride w:ilvl="4"/>
-    <w:lvlOverride w:ilvl="5"/>
-    <w:lvlOverride w:ilvl="6"/>
-    <w:lvlOverride w:ilvl="7"/>
-    <w:lvlOverride w:ilvl="8"/>
   </w:num>
   <w:num w:numId="50">
     <w:abstractNumId w:val="18"/>
-    <w:lvlOverride w:ilvl="0"/>
-    <w:lvlOverride w:ilvl="1"/>
-    <w:lvlOverride w:ilvl="2"/>
-    <w:lvlOverride w:ilvl="3"/>
-    <w:lvlOverride w:ilvl="4"/>
-    <w:lvlOverride w:ilvl="5"/>
-    <w:lvlOverride w:ilvl="6"/>
-    <w:lvlOverride w:ilvl="7"/>
-    <w:lvlOverride w:ilvl="8"/>
   </w:num>
   <w:num w:numId="51">
     <w:abstractNumId w:val="26"/>
-    <w:lvlOverride w:ilvl="0"/>
-    <w:lvlOverride w:ilvl="1"/>
-    <w:lvlOverride w:ilvl="2"/>
-    <w:lvlOverride w:ilvl="3"/>
-    <w:lvlOverride w:ilvl="4"/>
-    <w:lvlOverride w:ilvl="5"/>
-    <w:lvlOverride w:ilvl="6"/>
-    <w:lvlOverride w:ilvl="7"/>
-    <w:lvlOverride w:ilvl="8"/>
   </w:num>
   <w:num w:numId="52">
     <w:abstractNumId w:val="20"/>
-    <w:lvlOverride w:ilvl="0"/>
-    <w:lvlOverride w:ilvl="1"/>
-    <w:lvlOverride w:ilvl="2"/>
-    <w:lvlOverride w:ilvl="3"/>
-    <w:lvlOverride w:ilvl="4"/>
-    <w:lvlOverride w:ilvl="5"/>
-    <w:lvlOverride w:ilvl="6"/>
-    <w:lvlOverride w:ilvl="7"/>
-    <w:lvlOverride w:ilvl="8"/>
   </w:num>
   <w:num w:numId="53">
     <w:abstractNumId w:val="22"/>
-    <w:lvlOverride w:ilvl="0"/>
-    <w:lvlOverride w:ilvl="1"/>
-    <w:lvlOverride w:ilvl="2"/>
-    <w:lvlOverride w:ilvl="3"/>
-    <w:lvlOverride w:ilvl="4"/>
-    <w:lvlOverride w:ilvl="5"/>
-    <w:lvlOverride w:ilvl="6"/>
-    <w:lvlOverride w:ilvl="7"/>
-    <w:lvlOverride w:ilvl="8"/>
   </w:num>
   <w:num w:numId="54">
     <w:abstractNumId w:val="45"/>
-    <w:lvlOverride w:ilvl="0"/>
-    <w:lvlOverride w:ilvl="1"/>
-    <w:lvlOverride w:ilvl="2"/>
-    <w:lvlOverride w:ilvl="3"/>
-    <w:lvlOverride w:ilvl="4"/>
-    <w:lvlOverride w:ilvl="5"/>
-    <w:lvlOverride w:ilvl="6"/>
-    <w:lvlOverride w:ilvl="7"/>
-    <w:lvlOverride w:ilvl="8"/>
   </w:num>
   <w:numIdMacAtCleanup w:val="54"/>
 </w:numbering>
@@ -44825,6 +44857,7 @@
     <w:rsid w:val="00BD0356"/>
     <w:rsid w:val="00E43A5B"/>
     <w:rsid w:val="00E7092A"/>
+    <w:rsid w:val="00F76D02"/>
   </w:rsids>
   <m:mathPr>
     <m:mathFont m:val="Cambria Math"/>

</xml_diff>